<commit_message>
Update file explain code
</commit_message>
<xml_diff>
--- a/Giải thích Source.docx
+++ b/Giải thích Source.docx
@@ -26,10 +26,12 @@
           <w:noProof/>
         </w:rPr>
         <w:drawing>
-          <wp:inline distT="0" distB="0" distL="0" distR="0" wp14:anchorId="74090BE3" wp14:editId="5602AC05">
+          <wp:inline distT="0" distB="0" distL="0" distR="0" wp14:anchorId="74090BE3" wp14:editId="65CD6710">
             <wp:extent cx="5943600" cy="3779520"/>
             <wp:effectExtent l="0" t="0" r="0" b="0"/>
-            <wp:docPr id="1" name="Picture 1"/>
+            <wp:docPr id="1" name="Picture 1">
+              <a:hlinkClick xmlns:a="http://schemas.openxmlformats.org/drawingml/2006/main" r:id="rId4"/>
+            </wp:docPr>
             <wp:cNvGraphicFramePr>
               <a:graphicFrameLocks xmlns:a="http://schemas.openxmlformats.org/drawingml/2006/main" noChangeAspect="1"/>
             </wp:cNvGraphicFramePr>
@@ -37,11 +39,13 @@
               <a:graphicData uri="http://schemas.openxmlformats.org/drawingml/2006/picture">
                 <pic:pic xmlns:pic="http://schemas.openxmlformats.org/drawingml/2006/picture">
                   <pic:nvPicPr>
-                    <pic:cNvPr id="1" name="Picture 1"/>
+                    <pic:cNvPr id="1" name="Picture 1">
+                      <a:hlinkClick r:id="rId4"/>
+                    </pic:cNvPr>
                     <pic:cNvPicPr/>
                   </pic:nvPicPr>
                   <pic:blipFill>
-                    <a:blip r:embed="rId4">
+                    <a:blip r:embed="rId5">
                       <a:extLst>
                         <a:ext uri="{28A0092B-C50C-407E-A947-70E740481C1C}">
                           <a14:useLocalDpi xmlns:a14="http://schemas.microsoft.com/office/drawing/2010/main" val="0"/>
@@ -496,10 +500,12 @@
         </w:rPr>
         <w:lastRenderedPageBreak/>
         <w:drawing>
-          <wp:inline distT="0" distB="0" distL="0" distR="0" wp14:anchorId="7FC2762C" wp14:editId="163CE63B">
+          <wp:inline distT="0" distB="0" distL="0" distR="0" wp14:anchorId="7FC2762C" wp14:editId="178EA6FC">
             <wp:extent cx="5943600" cy="4020820"/>
             <wp:effectExtent l="0" t="0" r="0" b="0"/>
-            <wp:docPr id="2" name="Picture 2" descr="Text&#10;&#10;Description automatically generated"/>
+            <wp:docPr id="2" name="Picture 2" descr="Text&#10;&#10;Description automatically generated">
+              <a:hlinkClick xmlns:a="http://schemas.openxmlformats.org/drawingml/2006/main" r:id="rId6"/>
+            </wp:docPr>
             <wp:cNvGraphicFramePr>
               <a:graphicFrameLocks xmlns:a="http://schemas.openxmlformats.org/drawingml/2006/main" noChangeAspect="1"/>
             </wp:cNvGraphicFramePr>
@@ -507,11 +513,13 @@
               <a:graphicData uri="http://schemas.openxmlformats.org/drawingml/2006/picture">
                 <pic:pic xmlns:pic="http://schemas.openxmlformats.org/drawingml/2006/picture">
                   <pic:nvPicPr>
-                    <pic:cNvPr id="2" name="Picture 2" descr="Text&#10;&#10;Description automatically generated"/>
+                    <pic:cNvPr id="2" name="Picture 2" descr="Text&#10;&#10;Description automatically generated">
+                      <a:hlinkClick r:id="rId6"/>
+                    </pic:cNvPr>
                     <pic:cNvPicPr/>
                   </pic:nvPicPr>
                   <pic:blipFill>
-                    <a:blip r:embed="rId5">
+                    <a:blip r:embed="rId7">
                       <a:extLst>
                         <a:ext uri="{28A0092B-C50C-407E-A947-70E740481C1C}">
                           <a14:useLocalDpi xmlns:a14="http://schemas.microsoft.com/office/drawing/2010/main" val="0"/>
@@ -593,7 +601,634 @@
           <w:b/>
           <w:bCs/>
         </w:rPr>
-        <w:t>app_main</w:t>
+        <w:t>app_</w:t>
+      </w:r>
+      <w:proofErr w:type="gramStart"/>
+      <w:r>
+        <w:rPr>
+          <w:b/>
+          <w:bCs/>
+        </w:rPr>
+        <w:t>main</w:t>
+      </w:r>
+      <w:proofErr w:type="spellEnd"/>
+      <w:r>
+        <w:rPr>
+          <w:b/>
+          <w:bCs/>
+        </w:rPr>
+        <w:t>(</w:t>
+      </w:r>
+      <w:proofErr w:type="gramEnd"/>
+      <w:r>
+        <w:rPr>
+          <w:b/>
+          <w:bCs/>
+        </w:rPr>
+        <w:t>)</w:t>
+      </w:r>
+      <w:r>
+        <w:t xml:space="preserve"> - </w:t>
+      </w:r>
+      <w:proofErr w:type="spellStart"/>
+      <w:r>
+        <w:t>đây</w:t>
+      </w:r>
+      <w:proofErr w:type="spellEnd"/>
+      <w:r>
+        <w:t xml:space="preserve"> </w:t>
+      </w:r>
+      <w:proofErr w:type="spellStart"/>
+      <w:r>
+        <w:t>là</w:t>
+      </w:r>
+      <w:proofErr w:type="spellEnd"/>
+      <w:r>
+        <w:t xml:space="preserve"> </w:t>
+      </w:r>
+      <w:proofErr w:type="spellStart"/>
+      <w:r>
+        <w:t>hàm</w:t>
+      </w:r>
+      <w:proofErr w:type="spellEnd"/>
+      <w:r>
+        <w:t xml:space="preserve"> </w:t>
+      </w:r>
+      <w:proofErr w:type="spellStart"/>
+      <w:r>
+        <w:t>chính</w:t>
+      </w:r>
+      <w:proofErr w:type="spellEnd"/>
+      <w:r>
+        <w:t xml:space="preserve"> </w:t>
+      </w:r>
+      <w:proofErr w:type="spellStart"/>
+      <w:r>
+        <w:t>được</w:t>
+      </w:r>
+      <w:proofErr w:type="spellEnd"/>
+      <w:r>
+        <w:t xml:space="preserve"> </w:t>
+      </w:r>
+      <w:proofErr w:type="spellStart"/>
+      <w:r>
+        <w:t>thực</w:t>
+      </w:r>
+      <w:proofErr w:type="spellEnd"/>
+      <w:r>
+        <w:t xml:space="preserve"> </w:t>
+      </w:r>
+      <w:proofErr w:type="spellStart"/>
+      <w:r>
+        <w:t>thi</w:t>
+      </w:r>
+      <w:proofErr w:type="spellEnd"/>
+      <w:r>
+        <w:t xml:space="preserve"> </w:t>
+      </w:r>
+      <w:proofErr w:type="spellStart"/>
+      <w:r>
+        <w:t>khi</w:t>
+      </w:r>
+      <w:proofErr w:type="spellEnd"/>
+      <w:r>
+        <w:t xml:space="preserve"> </w:t>
+      </w:r>
+      <w:proofErr w:type="spellStart"/>
+      <w:r>
+        <w:t>chương</w:t>
+      </w:r>
+      <w:proofErr w:type="spellEnd"/>
+      <w:r>
+        <w:t xml:space="preserve"> </w:t>
+      </w:r>
+      <w:proofErr w:type="spellStart"/>
+      <w:r>
+        <w:t>trình</w:t>
+      </w:r>
+      <w:proofErr w:type="spellEnd"/>
+      <w:r>
+        <w:t xml:space="preserve"> </w:t>
+      </w:r>
+      <w:proofErr w:type="spellStart"/>
+      <w:r>
+        <w:t>được</w:t>
+      </w:r>
+      <w:proofErr w:type="spellEnd"/>
+      <w:r>
+        <w:t xml:space="preserve"> </w:t>
+      </w:r>
+      <w:proofErr w:type="spellStart"/>
+      <w:r>
+        <w:t>khởi</w:t>
+      </w:r>
+      <w:proofErr w:type="spellEnd"/>
+      <w:r>
+        <w:t xml:space="preserve"> </w:t>
+      </w:r>
+      <w:proofErr w:type="spellStart"/>
+      <w:r>
+        <w:t>động</w:t>
+      </w:r>
+      <w:proofErr w:type="spellEnd"/>
+      <w:r>
+        <w:t xml:space="preserve">. Trong </w:t>
+      </w:r>
+      <w:proofErr w:type="spellStart"/>
+      <w:r>
+        <w:t>phần</w:t>
+      </w:r>
+      <w:proofErr w:type="spellEnd"/>
+      <w:r>
+        <w:t xml:space="preserve"> </w:t>
+      </w:r>
+      <w:proofErr w:type="spellStart"/>
+      <w:r>
+        <w:t>này</w:t>
+      </w:r>
+      <w:proofErr w:type="spellEnd"/>
+      <w:r>
+        <w:t xml:space="preserve">, ta </w:t>
+      </w:r>
+      <w:proofErr w:type="spellStart"/>
+      <w:r>
+        <w:t>sử</w:t>
+      </w:r>
+      <w:proofErr w:type="spellEnd"/>
+      <w:r>
+        <w:t xml:space="preserve"> </w:t>
+      </w:r>
+      <w:proofErr w:type="spellStart"/>
+      <w:r>
+        <w:t>dụng</w:t>
+      </w:r>
+      <w:proofErr w:type="spellEnd"/>
+      <w:r>
+        <w:t xml:space="preserve"> </w:t>
+      </w:r>
+      <w:proofErr w:type="spellStart"/>
+      <w:r>
+        <w:t>hàm</w:t>
+      </w:r>
+      <w:proofErr w:type="spellEnd"/>
+      <w:r>
+        <w:t xml:space="preserve"> </w:t>
+      </w:r>
+      <w:proofErr w:type="spellStart"/>
+      <w:r>
+        <w:rPr>
+          <w:b/>
+          <w:bCs/>
+        </w:rPr>
+        <w:t>esp_rom_gpio_pad_select_</w:t>
+      </w:r>
+      <w:proofErr w:type="gramStart"/>
+      <w:r>
+        <w:rPr>
+          <w:b/>
+          <w:bCs/>
+        </w:rPr>
+        <w:t>gpio</w:t>
+      </w:r>
+      <w:proofErr w:type="spellEnd"/>
+      <w:r>
+        <w:rPr>
+          <w:b/>
+          <w:bCs/>
+        </w:rPr>
+        <w:t>(</w:t>
+      </w:r>
+      <w:proofErr w:type="gramEnd"/>
+      <w:r>
+        <w:rPr>
+          <w:b/>
+          <w:bCs/>
+        </w:rPr>
+        <w:t>)</w:t>
+      </w:r>
+      <w:r>
+        <w:t xml:space="preserve"> </w:t>
+      </w:r>
+      <w:proofErr w:type="spellStart"/>
+      <w:r>
+        <w:t>để</w:t>
+      </w:r>
+      <w:proofErr w:type="spellEnd"/>
+      <w:r>
+        <w:t xml:space="preserve"> </w:t>
+      </w:r>
+      <w:proofErr w:type="spellStart"/>
+      <w:r>
+        <w:t>chọn</w:t>
+      </w:r>
+      <w:proofErr w:type="spellEnd"/>
+      <w:r>
+        <w:t xml:space="preserve"> </w:t>
+      </w:r>
+      <w:proofErr w:type="spellStart"/>
+      <w:r>
+        <w:t>chân</w:t>
+      </w:r>
+      <w:proofErr w:type="spellEnd"/>
+      <w:r>
+        <w:t xml:space="preserve"> GPIO 2 </w:t>
+      </w:r>
+      <w:proofErr w:type="spellStart"/>
+      <w:r>
+        <w:t>làm</w:t>
+      </w:r>
+      <w:proofErr w:type="spellEnd"/>
+      <w:r>
+        <w:t xml:space="preserve"> </w:t>
+      </w:r>
+      <w:proofErr w:type="spellStart"/>
+      <w:r>
+        <w:t>chân</w:t>
+      </w:r>
+      <w:proofErr w:type="spellEnd"/>
+      <w:r>
+        <w:t xml:space="preserve"> GPIO. Sau </w:t>
+      </w:r>
+      <w:proofErr w:type="spellStart"/>
+      <w:r>
+        <w:t>đó</w:t>
+      </w:r>
+      <w:proofErr w:type="spellEnd"/>
+      <w:r>
+        <w:t xml:space="preserve">, ta </w:t>
+      </w:r>
+      <w:proofErr w:type="spellStart"/>
+      <w:r>
+        <w:t>sử</w:t>
+      </w:r>
+      <w:proofErr w:type="spellEnd"/>
+      <w:r>
+        <w:t xml:space="preserve"> </w:t>
+      </w:r>
+      <w:proofErr w:type="spellStart"/>
+      <w:r>
+        <w:t>dụng</w:t>
+      </w:r>
+      <w:proofErr w:type="spellEnd"/>
+      <w:r>
+        <w:t xml:space="preserve"> </w:t>
+      </w:r>
+      <w:proofErr w:type="spellStart"/>
+      <w:r>
+        <w:t>hàm</w:t>
+      </w:r>
+      <w:proofErr w:type="spellEnd"/>
+      <w:r>
+        <w:t xml:space="preserve"> </w:t>
+      </w:r>
+      <w:proofErr w:type="spellStart"/>
+      <w:r>
+        <w:rPr>
+          <w:b/>
+          <w:bCs/>
+        </w:rPr>
+        <w:t>gpio_set_</w:t>
+      </w:r>
+      <w:proofErr w:type="gramStart"/>
+      <w:r>
+        <w:rPr>
+          <w:b/>
+          <w:bCs/>
+        </w:rPr>
+        <w:t>direction</w:t>
+      </w:r>
+      <w:proofErr w:type="spellEnd"/>
+      <w:r>
+        <w:rPr>
+          <w:b/>
+          <w:bCs/>
+        </w:rPr>
+        <w:t>(</w:t>
+      </w:r>
+      <w:proofErr w:type="gramEnd"/>
+      <w:r>
+        <w:rPr>
+          <w:b/>
+          <w:bCs/>
+        </w:rPr>
+        <w:t>)</w:t>
+      </w:r>
+      <w:r>
+        <w:t xml:space="preserve"> </w:t>
+      </w:r>
+      <w:proofErr w:type="spellStart"/>
+      <w:r>
+        <w:t>để</w:t>
+      </w:r>
+      <w:proofErr w:type="spellEnd"/>
+      <w:r>
+        <w:t xml:space="preserve"> </w:t>
+      </w:r>
+      <w:proofErr w:type="spellStart"/>
+      <w:r>
+        <w:t>cấu</w:t>
+      </w:r>
+      <w:proofErr w:type="spellEnd"/>
+      <w:r>
+        <w:t xml:space="preserve"> </w:t>
+      </w:r>
+      <w:proofErr w:type="spellStart"/>
+      <w:r>
+        <w:t>hình</w:t>
+      </w:r>
+      <w:proofErr w:type="spellEnd"/>
+      <w:r>
+        <w:t xml:space="preserve"> </w:t>
+      </w:r>
+      <w:proofErr w:type="spellStart"/>
+      <w:r>
+        <w:t>chân</w:t>
+      </w:r>
+      <w:proofErr w:type="spellEnd"/>
+      <w:r>
+        <w:t xml:space="preserve"> GPIO 2 </w:t>
+      </w:r>
+      <w:proofErr w:type="spellStart"/>
+      <w:r>
+        <w:t>làm</w:t>
+      </w:r>
+      <w:proofErr w:type="spellEnd"/>
+      <w:r>
+        <w:t xml:space="preserve"> </w:t>
+      </w:r>
+      <w:proofErr w:type="spellStart"/>
+      <w:r>
+        <w:t>chân</w:t>
+      </w:r>
+      <w:proofErr w:type="spellEnd"/>
+      <w:r>
+        <w:t xml:space="preserve"> </w:t>
+      </w:r>
+      <w:proofErr w:type="spellStart"/>
+      <w:r>
+        <w:t>xuất</w:t>
+      </w:r>
+      <w:proofErr w:type="spellEnd"/>
+      <w:r>
+        <w:t xml:space="preserve">. Ta </w:t>
+      </w:r>
+      <w:proofErr w:type="spellStart"/>
+      <w:r>
+        <w:t>khai</w:t>
+      </w:r>
+      <w:proofErr w:type="spellEnd"/>
+      <w:r>
+        <w:t xml:space="preserve"> </w:t>
+      </w:r>
+      <w:proofErr w:type="spellStart"/>
+      <w:r>
+        <w:t>báo</w:t>
+      </w:r>
+      <w:proofErr w:type="spellEnd"/>
+      <w:r>
+        <w:t xml:space="preserve"> </w:t>
+      </w:r>
+      <w:proofErr w:type="spellStart"/>
+      <w:r>
+        <w:t>biến</w:t>
+      </w:r>
+      <w:proofErr w:type="spellEnd"/>
+      <w:r>
+        <w:t xml:space="preserve"> </w:t>
+      </w:r>
+      <w:r>
+        <w:rPr>
+          <w:b/>
+          <w:bCs/>
+        </w:rPr>
+        <w:t>led</w:t>
+      </w:r>
+      <w:r>
+        <w:t xml:space="preserve"> </w:t>
+      </w:r>
+      <w:proofErr w:type="spellStart"/>
+      <w:r>
+        <w:t>với</w:t>
+      </w:r>
+      <w:proofErr w:type="spellEnd"/>
+      <w:r>
+        <w:t xml:space="preserve"> </w:t>
+      </w:r>
+      <w:proofErr w:type="spellStart"/>
+      <w:r>
+        <w:t>giá</w:t>
+      </w:r>
+      <w:proofErr w:type="spellEnd"/>
+      <w:r>
+        <w:t xml:space="preserve"> </w:t>
+      </w:r>
+      <w:proofErr w:type="spellStart"/>
+      <w:r>
+        <w:t>trị</w:t>
+      </w:r>
+      <w:proofErr w:type="spellEnd"/>
+      <w:r>
+        <w:t xml:space="preserve"> ban </w:t>
+      </w:r>
+      <w:proofErr w:type="spellStart"/>
+      <w:r>
+        <w:t>đầu</w:t>
+      </w:r>
+      <w:proofErr w:type="spellEnd"/>
+      <w:r>
+        <w:t xml:space="preserve"> </w:t>
+      </w:r>
+      <w:proofErr w:type="spellStart"/>
+      <w:r>
+        <w:t>là</w:t>
+      </w:r>
+      <w:proofErr w:type="spellEnd"/>
+      <w:r>
+        <w:t xml:space="preserve"> </w:t>
+      </w:r>
+      <w:r>
+        <w:rPr>
+          <w:b/>
+          <w:bCs/>
+        </w:rPr>
+        <w:t>false</w:t>
+      </w:r>
+      <w:r>
+        <w:t xml:space="preserve">. Trong </w:t>
+      </w:r>
+      <w:proofErr w:type="spellStart"/>
+      <w:r>
+        <w:t>vòng</w:t>
+      </w:r>
+      <w:proofErr w:type="spellEnd"/>
+      <w:r>
+        <w:t xml:space="preserve"> </w:t>
+      </w:r>
+      <w:proofErr w:type="spellStart"/>
+      <w:r>
+        <w:t>lặp</w:t>
+      </w:r>
+      <w:proofErr w:type="spellEnd"/>
+      <w:r>
+        <w:t xml:space="preserve">, ta </w:t>
+      </w:r>
+      <w:proofErr w:type="spellStart"/>
+      <w:r>
+        <w:t>sử</w:t>
+      </w:r>
+      <w:proofErr w:type="spellEnd"/>
+      <w:r>
+        <w:t xml:space="preserve"> </w:t>
+      </w:r>
+      <w:proofErr w:type="spellStart"/>
+      <w:r>
+        <w:t>dụng</w:t>
+      </w:r>
+      <w:proofErr w:type="spellEnd"/>
+      <w:r>
+        <w:t xml:space="preserve"> </w:t>
+      </w:r>
+      <w:proofErr w:type="spellStart"/>
+      <w:r>
+        <w:t>toán</w:t>
+      </w:r>
+      <w:proofErr w:type="spellEnd"/>
+      <w:r>
+        <w:t xml:space="preserve"> </w:t>
+      </w:r>
+      <w:proofErr w:type="spellStart"/>
+      <w:proofErr w:type="gramStart"/>
+      <w:r>
+        <w:t>tử</w:t>
+      </w:r>
+      <w:proofErr w:type="spellEnd"/>
+      <w:r>
+        <w:t xml:space="preserve"> </w:t>
+      </w:r>
+      <w:r>
+        <w:rPr>
+          <w:b/>
+          <w:bCs/>
+        </w:rPr>
+        <w:t>!</w:t>
+      </w:r>
+      <w:proofErr w:type="gramEnd"/>
+      <w:r>
+        <w:t xml:space="preserve"> </w:t>
+      </w:r>
+      <w:proofErr w:type="spellStart"/>
+      <w:r>
+        <w:t>để</w:t>
+      </w:r>
+      <w:proofErr w:type="spellEnd"/>
+      <w:r>
+        <w:t xml:space="preserve"> </w:t>
+      </w:r>
+      <w:proofErr w:type="spellStart"/>
+      <w:r>
+        <w:t>đảo</w:t>
+      </w:r>
+      <w:proofErr w:type="spellEnd"/>
+      <w:r>
+        <w:t xml:space="preserve"> </w:t>
+      </w:r>
+      <w:proofErr w:type="spellStart"/>
+      <w:r>
+        <w:t>ngược</w:t>
+      </w:r>
+      <w:proofErr w:type="spellEnd"/>
+      <w:r>
+        <w:t xml:space="preserve"> </w:t>
+      </w:r>
+      <w:proofErr w:type="spellStart"/>
+      <w:r>
+        <w:t>trạng</w:t>
+      </w:r>
+      <w:proofErr w:type="spellEnd"/>
+      <w:r>
+        <w:t xml:space="preserve"> </w:t>
+      </w:r>
+      <w:proofErr w:type="spellStart"/>
+      <w:r>
+        <w:t>thái</w:t>
+      </w:r>
+      <w:proofErr w:type="spellEnd"/>
+      <w:r>
+        <w:t xml:space="preserve"> </w:t>
+      </w:r>
+      <w:proofErr w:type="spellStart"/>
+      <w:r>
+        <w:t>của</w:t>
+      </w:r>
+      <w:proofErr w:type="spellEnd"/>
+      <w:r>
+        <w:t xml:space="preserve"> </w:t>
+      </w:r>
+      <w:proofErr w:type="spellStart"/>
+      <w:r>
+        <w:t>biến</w:t>
+      </w:r>
+      <w:proofErr w:type="spellEnd"/>
+      <w:r>
+        <w:t xml:space="preserve"> </w:t>
+      </w:r>
+      <w:r>
+        <w:rPr>
+          <w:b/>
+          <w:bCs/>
+        </w:rPr>
+        <w:t>led</w:t>
+      </w:r>
+      <w:r>
+        <w:t xml:space="preserve">, </w:t>
+      </w:r>
+      <w:proofErr w:type="spellStart"/>
+      <w:r>
+        <w:t>sau</w:t>
+      </w:r>
+      <w:proofErr w:type="spellEnd"/>
+      <w:r>
+        <w:t xml:space="preserve"> </w:t>
+      </w:r>
+      <w:proofErr w:type="spellStart"/>
+      <w:r>
+        <w:t>đó</w:t>
+      </w:r>
+      <w:proofErr w:type="spellEnd"/>
+      <w:r>
+        <w:t xml:space="preserve"> </w:t>
+      </w:r>
+      <w:proofErr w:type="spellStart"/>
+      <w:r>
+        <w:t>sử</w:t>
+      </w:r>
+      <w:proofErr w:type="spellEnd"/>
+      <w:r>
+        <w:t xml:space="preserve"> </w:t>
+      </w:r>
+      <w:proofErr w:type="spellStart"/>
+      <w:r>
+        <w:t>dụng</w:t>
+      </w:r>
+      <w:proofErr w:type="spellEnd"/>
+      <w:r>
+        <w:t xml:space="preserve"> </w:t>
+      </w:r>
+      <w:proofErr w:type="spellStart"/>
+      <w:r>
+        <w:t>hàm</w:t>
+      </w:r>
+      <w:proofErr w:type="spellEnd"/>
+      <w:r>
+        <w:t xml:space="preserve"> </w:t>
+      </w:r>
+      <w:proofErr w:type="spellStart"/>
+      <w:r>
+        <w:rPr>
+          <w:b/>
+          <w:bCs/>
+        </w:rPr>
+        <w:t>gpio_set_level</w:t>
       </w:r>
       <w:proofErr w:type="spellEnd"/>
       <w:r>
@@ -604,19 +1239,149 @@
         <w:t>()</w:t>
       </w:r>
       <w:r>
-        <w:t xml:space="preserve"> - </w:t>
-      </w:r>
-      <w:proofErr w:type="spellStart"/>
-      <w:r>
-        <w:t>đây</w:t>
-      </w:r>
-      <w:proofErr w:type="spellEnd"/>
-      <w:r>
-        <w:t xml:space="preserve"> </w:t>
-      </w:r>
-      <w:proofErr w:type="spellStart"/>
-      <w:r>
-        <w:t>là</w:t>
+        <w:t xml:space="preserve"> </w:t>
+      </w:r>
+      <w:proofErr w:type="spellStart"/>
+      <w:r>
+        <w:t>để</w:t>
+      </w:r>
+      <w:proofErr w:type="spellEnd"/>
+      <w:r>
+        <w:t xml:space="preserve"> </w:t>
+      </w:r>
+      <w:proofErr w:type="spellStart"/>
+      <w:r>
+        <w:t>điều</w:t>
+      </w:r>
+      <w:proofErr w:type="spellEnd"/>
+      <w:r>
+        <w:t xml:space="preserve"> </w:t>
+      </w:r>
+      <w:proofErr w:type="spellStart"/>
+      <w:r>
+        <w:t>khiển</w:t>
+      </w:r>
+      <w:proofErr w:type="spellEnd"/>
+      <w:r>
+        <w:t xml:space="preserve"> </w:t>
+      </w:r>
+      <w:proofErr w:type="spellStart"/>
+      <w:r>
+        <w:t>trạng</w:t>
+      </w:r>
+      <w:proofErr w:type="spellEnd"/>
+      <w:r>
+        <w:t xml:space="preserve"> </w:t>
+      </w:r>
+      <w:proofErr w:type="spellStart"/>
+      <w:r>
+        <w:t>thái</w:t>
+      </w:r>
+      <w:proofErr w:type="spellEnd"/>
+      <w:r>
+        <w:t xml:space="preserve"> </w:t>
+      </w:r>
+      <w:proofErr w:type="spellStart"/>
+      <w:r>
+        <w:t>của</w:t>
+      </w:r>
+      <w:proofErr w:type="spellEnd"/>
+      <w:r>
+        <w:t xml:space="preserve"> LED </w:t>
+      </w:r>
+      <w:proofErr w:type="spellStart"/>
+      <w:r>
+        <w:t>tương</w:t>
+      </w:r>
+      <w:proofErr w:type="spellEnd"/>
+      <w:r>
+        <w:t xml:space="preserve"> </w:t>
+      </w:r>
+      <w:proofErr w:type="spellStart"/>
+      <w:r>
+        <w:t>ứng</w:t>
+      </w:r>
+      <w:proofErr w:type="spellEnd"/>
+      <w:r>
+        <w:t xml:space="preserve"> </w:t>
+      </w:r>
+      <w:proofErr w:type="spellStart"/>
+      <w:r>
+        <w:t>với</w:t>
+      </w:r>
+      <w:proofErr w:type="spellEnd"/>
+      <w:r>
+        <w:t xml:space="preserve"> </w:t>
+      </w:r>
+      <w:proofErr w:type="spellStart"/>
+      <w:r>
+        <w:t>giá</w:t>
+      </w:r>
+      <w:proofErr w:type="spellEnd"/>
+      <w:r>
+        <w:t xml:space="preserve"> </w:t>
+      </w:r>
+      <w:proofErr w:type="spellStart"/>
+      <w:r>
+        <w:t>trị</w:t>
+      </w:r>
+      <w:proofErr w:type="spellEnd"/>
+      <w:r>
+        <w:t xml:space="preserve"> </w:t>
+      </w:r>
+      <w:proofErr w:type="spellStart"/>
+      <w:r>
+        <w:t>của</w:t>
+      </w:r>
+      <w:proofErr w:type="spellEnd"/>
+      <w:r>
+        <w:t xml:space="preserve"> </w:t>
+      </w:r>
+      <w:proofErr w:type="spellStart"/>
+      <w:r>
+        <w:t>biến</w:t>
+      </w:r>
+      <w:proofErr w:type="spellEnd"/>
+      <w:r>
+        <w:t xml:space="preserve"> </w:t>
+      </w:r>
+      <w:r>
+        <w:rPr>
+          <w:b/>
+          <w:bCs/>
+        </w:rPr>
+        <w:t>led</w:t>
+      </w:r>
+      <w:r>
+        <w:t xml:space="preserve">. </w:t>
+      </w:r>
+      <w:proofErr w:type="spellStart"/>
+      <w:r>
+        <w:t>Cuối</w:t>
+      </w:r>
+      <w:proofErr w:type="spellEnd"/>
+      <w:r>
+        <w:t xml:space="preserve"> </w:t>
+      </w:r>
+      <w:proofErr w:type="spellStart"/>
+      <w:r>
+        <w:t>cùng</w:t>
+      </w:r>
+      <w:proofErr w:type="spellEnd"/>
+      <w:r>
+        <w:t xml:space="preserve">, ta </w:t>
+      </w:r>
+      <w:proofErr w:type="spellStart"/>
+      <w:r>
+        <w:t>sử</w:t>
+      </w:r>
+      <w:proofErr w:type="spellEnd"/>
+      <w:r>
+        <w:t xml:space="preserve"> </w:t>
+      </w:r>
+      <w:proofErr w:type="spellStart"/>
+      <w:r>
+        <w:t>dụng</w:t>
       </w:r>
       <w:proofErr w:type="spellEnd"/>
       <w:r>
@@ -631,16 +1396,159 @@
         <w:t xml:space="preserve"> </w:t>
       </w:r>
       <w:proofErr w:type="spellStart"/>
-      <w:r>
-        <w:t>chính</w:t>
-      </w:r>
-      <w:proofErr w:type="spellEnd"/>
-      <w:r>
-        <w:t xml:space="preserve"> </w:t>
-      </w:r>
-      <w:proofErr w:type="spellStart"/>
-      <w:r>
-        <w:t>được</w:t>
+      <w:proofErr w:type="gramStart"/>
+      <w:r>
+        <w:rPr>
+          <w:b/>
+          <w:bCs/>
+        </w:rPr>
+        <w:t>printf</w:t>
+      </w:r>
+      <w:proofErr w:type="spellEnd"/>
+      <w:r>
+        <w:rPr>
+          <w:b/>
+          <w:bCs/>
+        </w:rPr>
+        <w:t>(</w:t>
+      </w:r>
+      <w:proofErr w:type="gramEnd"/>
+      <w:r>
+        <w:rPr>
+          <w:b/>
+          <w:bCs/>
+        </w:rPr>
+        <w:t>)</w:t>
+      </w:r>
+      <w:r>
+        <w:t xml:space="preserve"> </w:t>
+      </w:r>
+      <w:proofErr w:type="spellStart"/>
+      <w:r>
+        <w:t>để</w:t>
+      </w:r>
+      <w:proofErr w:type="spellEnd"/>
+      <w:r>
+        <w:t xml:space="preserve"> in </w:t>
+      </w:r>
+      <w:proofErr w:type="spellStart"/>
+      <w:r>
+        <w:t>ra</w:t>
+      </w:r>
+      <w:proofErr w:type="spellEnd"/>
+      <w:r>
+        <w:t xml:space="preserve"> </w:t>
+      </w:r>
+      <w:proofErr w:type="spellStart"/>
+      <w:r>
+        <w:t>thông</w:t>
+      </w:r>
+      <w:proofErr w:type="spellEnd"/>
+      <w:r>
+        <w:t xml:space="preserve"> tin </w:t>
+      </w:r>
+      <w:proofErr w:type="spellStart"/>
+      <w:r>
+        <w:t>trạng</w:t>
+      </w:r>
+      <w:proofErr w:type="spellEnd"/>
+      <w:r>
+        <w:t xml:space="preserve"> </w:t>
+      </w:r>
+      <w:proofErr w:type="spellStart"/>
+      <w:r>
+        <w:t>thái</w:t>
+      </w:r>
+      <w:proofErr w:type="spellEnd"/>
+      <w:r>
+        <w:t xml:space="preserve"> </w:t>
+      </w:r>
+      <w:proofErr w:type="spellStart"/>
+      <w:r>
+        <w:t>của</w:t>
+      </w:r>
+      <w:proofErr w:type="spellEnd"/>
+      <w:r>
+        <w:t xml:space="preserve"> LED (ON </w:t>
+      </w:r>
+      <w:proofErr w:type="spellStart"/>
+      <w:r>
+        <w:t>hoặc</w:t>
+      </w:r>
+      <w:proofErr w:type="spellEnd"/>
+      <w:r>
+        <w:t xml:space="preserve"> OFF) </w:t>
+      </w:r>
+      <w:proofErr w:type="spellStart"/>
+      <w:r>
+        <w:t>và</w:t>
+      </w:r>
+      <w:proofErr w:type="spellEnd"/>
+      <w:r>
+        <w:t xml:space="preserve"> </w:t>
+      </w:r>
+      <w:proofErr w:type="spellStart"/>
+      <w:r>
+        <w:t>sử</w:t>
+      </w:r>
+      <w:proofErr w:type="spellEnd"/>
+      <w:r>
+        <w:t xml:space="preserve"> </w:t>
+      </w:r>
+      <w:proofErr w:type="spellStart"/>
+      <w:r>
+        <w:t>dụng</w:t>
+      </w:r>
+      <w:proofErr w:type="spellEnd"/>
+      <w:r>
+        <w:t xml:space="preserve"> </w:t>
+      </w:r>
+      <w:proofErr w:type="spellStart"/>
+      <w:r>
+        <w:t>hàm</w:t>
+      </w:r>
+      <w:proofErr w:type="spellEnd"/>
+      <w:r>
+        <w:t xml:space="preserve"> </w:t>
+      </w:r>
+      <w:proofErr w:type="spellStart"/>
+      <w:r>
+        <w:rPr>
+          <w:b/>
+          <w:bCs/>
+        </w:rPr>
+        <w:t>vTaskDelay</w:t>
+      </w:r>
+      <w:proofErr w:type="spellEnd"/>
+      <w:r>
+        <w:rPr>
+          <w:b/>
+          <w:bCs/>
+        </w:rPr>
+        <w:t>()</w:t>
+      </w:r>
+      <w:r>
+        <w:t xml:space="preserve"> </w:t>
+      </w:r>
+      <w:proofErr w:type="spellStart"/>
+      <w:r>
+        <w:t>để</w:t>
+      </w:r>
+      <w:proofErr w:type="spellEnd"/>
+      <w:r>
+        <w:t xml:space="preserve"> </w:t>
+      </w:r>
+      <w:proofErr w:type="spellStart"/>
+      <w:r>
+        <w:t>tạm</w:t>
+      </w:r>
+      <w:proofErr w:type="spellEnd"/>
+      <w:r>
+        <w:t xml:space="preserve"> </w:t>
+      </w:r>
+      <w:proofErr w:type="spellStart"/>
+      <w:r>
+        <w:t>dừng</w:t>
       </w:r>
       <w:proofErr w:type="spellEnd"/>
       <w:r>
@@ -664,14 +1572,6 @@
       </w:r>
       <w:proofErr w:type="spellStart"/>
       <w:r>
-        <w:t>khi</w:t>
-      </w:r>
-      <w:proofErr w:type="spellEnd"/>
-      <w:r>
-        <w:t xml:space="preserve"> </w:t>
-      </w:r>
-      <w:proofErr w:type="spellStart"/>
-      <w:r>
         <w:t>chương</w:t>
       </w:r>
       <w:proofErr w:type="spellEnd"/>
@@ -688,763 +1588,38 @@
       </w:r>
       <w:proofErr w:type="spellStart"/>
       <w:r>
-        <w:t>được</w:t>
-      </w:r>
-      <w:proofErr w:type="spellEnd"/>
-      <w:r>
-        <w:t xml:space="preserve"> </w:t>
-      </w:r>
-      <w:proofErr w:type="spellStart"/>
-      <w:r>
-        <w:t>khởi</w:t>
-      </w:r>
-      <w:proofErr w:type="spellEnd"/>
-      <w:r>
-        <w:t xml:space="preserve"> </w:t>
-      </w:r>
-      <w:proofErr w:type="spellStart"/>
-      <w:r>
-        <w:t>động</w:t>
-      </w:r>
-      <w:proofErr w:type="spellEnd"/>
-      <w:r>
-        <w:t xml:space="preserve">. Trong </w:t>
-      </w:r>
-      <w:proofErr w:type="spellStart"/>
-      <w:r>
-        <w:t>phần</w:t>
-      </w:r>
-      <w:proofErr w:type="spellEnd"/>
-      <w:r>
-        <w:t xml:space="preserve"> </w:t>
-      </w:r>
-      <w:proofErr w:type="spellStart"/>
-      <w:r>
-        <w:t>này</w:t>
-      </w:r>
-      <w:proofErr w:type="spellEnd"/>
-      <w:r>
-        <w:t xml:space="preserve">, ta </w:t>
-      </w:r>
-      <w:proofErr w:type="spellStart"/>
-      <w:r>
-        <w:t>sử</w:t>
-      </w:r>
-      <w:proofErr w:type="spellEnd"/>
-      <w:r>
-        <w:t xml:space="preserve"> </w:t>
-      </w:r>
-      <w:proofErr w:type="spellStart"/>
-      <w:r>
-        <w:t>dụng</w:t>
-      </w:r>
-      <w:proofErr w:type="spellEnd"/>
-      <w:r>
-        <w:t xml:space="preserve"> </w:t>
-      </w:r>
-      <w:proofErr w:type="spellStart"/>
-      <w:r>
-        <w:t>hàm</w:t>
-      </w:r>
-      <w:proofErr w:type="spellEnd"/>
-      <w:r>
-        <w:t xml:space="preserve"> </w:t>
-      </w:r>
-      <w:proofErr w:type="spellStart"/>
-      <w:r>
-        <w:rPr>
-          <w:b/>
-          <w:bCs/>
-        </w:rPr>
-        <w:t>esp_rom_gpio_pad_select_gpio</w:t>
-      </w:r>
-      <w:proofErr w:type="spellEnd"/>
-      <w:r>
-        <w:rPr>
-          <w:b/>
-          <w:bCs/>
-        </w:rPr>
-        <w:t>()</w:t>
-      </w:r>
-      <w:r>
-        <w:t xml:space="preserve"> </w:t>
-      </w:r>
-      <w:proofErr w:type="spellStart"/>
-      <w:r>
-        <w:t>để</w:t>
-      </w:r>
-      <w:proofErr w:type="spellEnd"/>
-      <w:r>
-        <w:t xml:space="preserve"> </w:t>
-      </w:r>
-      <w:proofErr w:type="spellStart"/>
-      <w:r>
-        <w:t>chọn</w:t>
-      </w:r>
-      <w:proofErr w:type="spellEnd"/>
-      <w:r>
-        <w:t xml:space="preserve"> </w:t>
-      </w:r>
-      <w:proofErr w:type="spellStart"/>
-      <w:r>
-        <w:t>chân</w:t>
-      </w:r>
-      <w:proofErr w:type="spellEnd"/>
-      <w:r>
-        <w:t xml:space="preserve"> GPIO 2 </w:t>
-      </w:r>
-      <w:proofErr w:type="spellStart"/>
-      <w:r>
-        <w:t>làm</w:t>
-      </w:r>
-      <w:proofErr w:type="spellEnd"/>
-      <w:r>
-        <w:t xml:space="preserve"> </w:t>
-      </w:r>
-      <w:proofErr w:type="spellStart"/>
-      <w:r>
-        <w:t>chân</w:t>
-      </w:r>
-      <w:proofErr w:type="spellEnd"/>
-      <w:r>
-        <w:t xml:space="preserve"> GPIO. Sau </w:t>
-      </w:r>
-      <w:proofErr w:type="spellStart"/>
-      <w:r>
-        <w:t>đó</w:t>
-      </w:r>
-      <w:proofErr w:type="spellEnd"/>
-      <w:r>
-        <w:t xml:space="preserve">, ta </w:t>
-      </w:r>
-      <w:proofErr w:type="spellStart"/>
-      <w:r>
-        <w:t>sử</w:t>
-      </w:r>
-      <w:proofErr w:type="spellEnd"/>
-      <w:r>
-        <w:t xml:space="preserve"> </w:t>
-      </w:r>
-      <w:proofErr w:type="spellStart"/>
-      <w:r>
-        <w:t>dụng</w:t>
-      </w:r>
-      <w:proofErr w:type="spellEnd"/>
-      <w:r>
-        <w:t xml:space="preserve"> </w:t>
-      </w:r>
-      <w:proofErr w:type="spellStart"/>
-      <w:r>
-        <w:t>hàm</w:t>
-      </w:r>
-      <w:proofErr w:type="spellEnd"/>
-      <w:r>
-        <w:t xml:space="preserve"> </w:t>
-      </w:r>
-      <w:proofErr w:type="spellStart"/>
-      <w:r>
-        <w:rPr>
-          <w:b/>
-          <w:bCs/>
-        </w:rPr>
-        <w:t>gpio_set_direction</w:t>
-      </w:r>
-      <w:proofErr w:type="spellEnd"/>
-      <w:r>
-        <w:rPr>
-          <w:b/>
-          <w:bCs/>
-        </w:rPr>
-        <w:t>()</w:t>
-      </w:r>
-      <w:r>
-        <w:t xml:space="preserve"> </w:t>
-      </w:r>
-      <w:proofErr w:type="spellStart"/>
-      <w:r>
-        <w:t>để</w:t>
-      </w:r>
-      <w:proofErr w:type="spellEnd"/>
-      <w:r>
-        <w:t xml:space="preserve"> </w:t>
-      </w:r>
-      <w:proofErr w:type="spellStart"/>
-      <w:r>
-        <w:t>cấu</w:t>
-      </w:r>
-      <w:proofErr w:type="spellEnd"/>
-      <w:r>
-        <w:t xml:space="preserve"> </w:t>
-      </w:r>
-      <w:proofErr w:type="spellStart"/>
-      <w:r>
-        <w:t>hình</w:t>
-      </w:r>
-      <w:proofErr w:type="spellEnd"/>
-      <w:r>
-        <w:t xml:space="preserve"> </w:t>
-      </w:r>
-      <w:proofErr w:type="spellStart"/>
-      <w:r>
-        <w:t>chân</w:t>
-      </w:r>
-      <w:proofErr w:type="spellEnd"/>
-      <w:r>
-        <w:t xml:space="preserve"> GPIO 2 </w:t>
-      </w:r>
-      <w:proofErr w:type="spellStart"/>
-      <w:r>
-        <w:t>làm</w:t>
-      </w:r>
-      <w:proofErr w:type="spellEnd"/>
-      <w:r>
-        <w:t xml:space="preserve"> </w:t>
-      </w:r>
-      <w:proofErr w:type="spellStart"/>
-      <w:r>
-        <w:t>chân</w:t>
-      </w:r>
-      <w:proofErr w:type="spellEnd"/>
-      <w:r>
-        <w:t xml:space="preserve"> </w:t>
-      </w:r>
-      <w:proofErr w:type="spellStart"/>
-      <w:r>
-        <w:t>xuất</w:t>
-      </w:r>
-      <w:proofErr w:type="spellEnd"/>
-      <w:r>
-        <w:t xml:space="preserve">. Ta </w:t>
-      </w:r>
-      <w:proofErr w:type="spellStart"/>
-      <w:r>
-        <w:t>khai</w:t>
-      </w:r>
-      <w:proofErr w:type="spellEnd"/>
-      <w:r>
-        <w:t xml:space="preserve"> </w:t>
-      </w:r>
-      <w:proofErr w:type="spellStart"/>
-      <w:r>
-        <w:t>báo</w:t>
-      </w:r>
-      <w:proofErr w:type="spellEnd"/>
-      <w:r>
-        <w:t xml:space="preserve"> </w:t>
-      </w:r>
-      <w:proofErr w:type="spellStart"/>
-      <w:r>
-        <w:t>biến</w:t>
-      </w:r>
-      <w:proofErr w:type="spellEnd"/>
-      <w:r>
-        <w:t xml:space="preserve"> </w:t>
-      </w:r>
-      <w:r>
-        <w:rPr>
-          <w:b/>
-          <w:bCs/>
-        </w:rPr>
-        <w:t>led</w:t>
-      </w:r>
-      <w:r>
-        <w:t xml:space="preserve"> </w:t>
-      </w:r>
-      <w:proofErr w:type="spellStart"/>
-      <w:r>
-        <w:t>với</w:t>
-      </w:r>
-      <w:proofErr w:type="spellEnd"/>
-      <w:r>
-        <w:t xml:space="preserve"> </w:t>
-      </w:r>
-      <w:proofErr w:type="spellStart"/>
-      <w:r>
-        <w:t>giá</w:t>
-      </w:r>
-      <w:proofErr w:type="spellEnd"/>
-      <w:r>
-        <w:t xml:space="preserve"> </w:t>
-      </w:r>
-      <w:proofErr w:type="spellStart"/>
-      <w:r>
-        <w:t>trị</w:t>
-      </w:r>
-      <w:proofErr w:type="spellEnd"/>
-      <w:r>
-        <w:t xml:space="preserve"> ban </w:t>
-      </w:r>
-      <w:proofErr w:type="spellStart"/>
-      <w:r>
-        <w:t>đầu</w:t>
-      </w:r>
-      <w:proofErr w:type="spellEnd"/>
-      <w:r>
-        <w:t xml:space="preserve"> </w:t>
-      </w:r>
-      <w:proofErr w:type="spellStart"/>
-      <w:r>
-        <w:t>là</w:t>
-      </w:r>
-      <w:proofErr w:type="spellEnd"/>
-      <w:r>
-        <w:t xml:space="preserve"> </w:t>
-      </w:r>
-      <w:r>
-        <w:rPr>
-          <w:b/>
-          <w:bCs/>
-        </w:rPr>
-        <w:t>false</w:t>
-      </w:r>
-      <w:r>
-        <w:t xml:space="preserve">. Trong </w:t>
-      </w:r>
-      <w:proofErr w:type="spellStart"/>
-      <w:r>
-        <w:t>vòng</w:t>
-      </w:r>
-      <w:proofErr w:type="spellEnd"/>
-      <w:r>
-        <w:t xml:space="preserve"> </w:t>
-      </w:r>
-      <w:proofErr w:type="spellStart"/>
-      <w:r>
-        <w:t>lặp</w:t>
-      </w:r>
-      <w:proofErr w:type="spellEnd"/>
-      <w:r>
-        <w:t xml:space="preserve">, ta </w:t>
-      </w:r>
-      <w:proofErr w:type="spellStart"/>
-      <w:r>
-        <w:t>sử</w:t>
-      </w:r>
-      <w:proofErr w:type="spellEnd"/>
-      <w:r>
-        <w:t xml:space="preserve"> </w:t>
-      </w:r>
-      <w:proofErr w:type="spellStart"/>
-      <w:r>
-        <w:t>dụng</w:t>
-      </w:r>
-      <w:proofErr w:type="spellEnd"/>
-      <w:r>
-        <w:t xml:space="preserve"> </w:t>
-      </w:r>
-      <w:proofErr w:type="spellStart"/>
-      <w:r>
-        <w:t>toán</w:t>
-      </w:r>
-      <w:proofErr w:type="spellEnd"/>
-      <w:r>
-        <w:t xml:space="preserve"> </w:t>
-      </w:r>
-      <w:proofErr w:type="spellStart"/>
-      <w:r>
-        <w:t>tử</w:t>
-      </w:r>
-      <w:proofErr w:type="spellEnd"/>
-      <w:r>
-        <w:t xml:space="preserve"> </w:t>
-      </w:r>
-      <w:r>
-        <w:rPr>
-          <w:b/>
-          <w:bCs/>
-        </w:rPr>
-        <w:t>!</w:t>
-      </w:r>
-      <w:r>
-        <w:t xml:space="preserve"> </w:t>
-      </w:r>
-      <w:proofErr w:type="spellStart"/>
-      <w:r>
-        <w:t>để</w:t>
-      </w:r>
-      <w:proofErr w:type="spellEnd"/>
-      <w:r>
-        <w:t xml:space="preserve"> </w:t>
-      </w:r>
-      <w:proofErr w:type="spellStart"/>
-      <w:r>
-        <w:t>đảo</w:t>
-      </w:r>
-      <w:proofErr w:type="spellEnd"/>
-      <w:r>
-        <w:t xml:space="preserve"> </w:t>
-      </w:r>
-      <w:proofErr w:type="spellStart"/>
-      <w:r>
-        <w:t>ngược</w:t>
-      </w:r>
-      <w:proofErr w:type="spellEnd"/>
-      <w:r>
-        <w:t xml:space="preserve"> </w:t>
-      </w:r>
-      <w:proofErr w:type="spellStart"/>
-      <w:r>
-        <w:t>trạng</w:t>
-      </w:r>
-      <w:proofErr w:type="spellEnd"/>
-      <w:r>
-        <w:t xml:space="preserve"> </w:t>
-      </w:r>
-      <w:proofErr w:type="spellStart"/>
-      <w:r>
-        <w:t>thái</w:t>
-      </w:r>
-      <w:proofErr w:type="spellEnd"/>
-      <w:r>
-        <w:t xml:space="preserve"> </w:t>
-      </w:r>
-      <w:proofErr w:type="spellStart"/>
-      <w:r>
-        <w:t>của</w:t>
-      </w:r>
-      <w:proofErr w:type="spellEnd"/>
-      <w:r>
-        <w:t xml:space="preserve"> </w:t>
-      </w:r>
-      <w:proofErr w:type="spellStart"/>
-      <w:r>
-        <w:t>biến</w:t>
-      </w:r>
-      <w:proofErr w:type="spellEnd"/>
-      <w:r>
-        <w:t xml:space="preserve"> </w:t>
-      </w:r>
-      <w:r>
-        <w:rPr>
-          <w:b/>
-          <w:bCs/>
-        </w:rPr>
-        <w:t>led</w:t>
-      </w:r>
-      <w:r>
-        <w:t xml:space="preserve">, </w:t>
-      </w:r>
-      <w:proofErr w:type="spellStart"/>
-      <w:r>
-        <w:t>sau</w:t>
-      </w:r>
-      <w:proofErr w:type="spellEnd"/>
-      <w:r>
-        <w:t xml:space="preserve"> </w:t>
-      </w:r>
-      <w:proofErr w:type="spellStart"/>
-      <w:r>
-        <w:t>đó</w:t>
-      </w:r>
-      <w:proofErr w:type="spellEnd"/>
-      <w:r>
-        <w:t xml:space="preserve"> </w:t>
-      </w:r>
-      <w:proofErr w:type="spellStart"/>
-      <w:r>
-        <w:t>sử</w:t>
-      </w:r>
-      <w:proofErr w:type="spellEnd"/>
-      <w:r>
-        <w:t xml:space="preserve"> </w:t>
-      </w:r>
-      <w:proofErr w:type="spellStart"/>
-      <w:r>
-        <w:t>dụng</w:t>
-      </w:r>
-      <w:proofErr w:type="spellEnd"/>
-      <w:r>
-        <w:t xml:space="preserve"> </w:t>
-      </w:r>
-      <w:proofErr w:type="spellStart"/>
-      <w:r>
-        <w:t>hàm</w:t>
-      </w:r>
-      <w:proofErr w:type="spellEnd"/>
-      <w:r>
-        <w:t xml:space="preserve"> </w:t>
-      </w:r>
-      <w:proofErr w:type="spellStart"/>
-      <w:r>
-        <w:rPr>
-          <w:b/>
-          <w:bCs/>
-        </w:rPr>
-        <w:t>gpio_set_level</w:t>
-      </w:r>
-      <w:proofErr w:type="spellEnd"/>
-      <w:r>
-        <w:rPr>
-          <w:b/>
-          <w:bCs/>
-        </w:rPr>
-        <w:t>()</w:t>
-      </w:r>
-      <w:r>
-        <w:t xml:space="preserve"> </w:t>
-      </w:r>
-      <w:proofErr w:type="spellStart"/>
-      <w:r>
-        <w:t>để</w:t>
-      </w:r>
-      <w:proofErr w:type="spellEnd"/>
-      <w:r>
-        <w:t xml:space="preserve"> </w:t>
-      </w:r>
-      <w:proofErr w:type="spellStart"/>
-      <w:r>
-        <w:t>điều</w:t>
-      </w:r>
-      <w:proofErr w:type="spellEnd"/>
-      <w:r>
-        <w:t xml:space="preserve"> </w:t>
-      </w:r>
-      <w:proofErr w:type="spellStart"/>
-      <w:r>
-        <w:t>khiển</w:t>
-      </w:r>
-      <w:proofErr w:type="spellEnd"/>
-      <w:r>
-        <w:t xml:space="preserve"> </w:t>
-      </w:r>
-      <w:proofErr w:type="spellStart"/>
-      <w:r>
-        <w:t>trạng</w:t>
-      </w:r>
-      <w:proofErr w:type="spellEnd"/>
-      <w:r>
-        <w:t xml:space="preserve"> </w:t>
-      </w:r>
-      <w:proofErr w:type="spellStart"/>
-      <w:r>
-        <w:t>thái</w:t>
-      </w:r>
-      <w:proofErr w:type="spellEnd"/>
-      <w:r>
-        <w:t xml:space="preserve"> </w:t>
-      </w:r>
-      <w:proofErr w:type="spellStart"/>
-      <w:r>
-        <w:t>của</w:t>
-      </w:r>
-      <w:proofErr w:type="spellEnd"/>
-      <w:r>
-        <w:t xml:space="preserve"> LED </w:t>
-      </w:r>
-      <w:proofErr w:type="spellStart"/>
-      <w:r>
-        <w:t>tương</w:t>
-      </w:r>
-      <w:proofErr w:type="spellEnd"/>
-      <w:r>
-        <w:t xml:space="preserve"> </w:t>
-      </w:r>
-      <w:proofErr w:type="spellStart"/>
-      <w:r>
-        <w:t>ứng</w:t>
-      </w:r>
-      <w:proofErr w:type="spellEnd"/>
-      <w:r>
-        <w:t xml:space="preserve"> </w:t>
-      </w:r>
-      <w:proofErr w:type="spellStart"/>
-      <w:r>
-        <w:t>với</w:t>
-      </w:r>
-      <w:proofErr w:type="spellEnd"/>
-      <w:r>
-        <w:t xml:space="preserve"> </w:t>
-      </w:r>
-      <w:proofErr w:type="spellStart"/>
-      <w:r>
-        <w:t>giá</w:t>
-      </w:r>
-      <w:proofErr w:type="spellEnd"/>
-      <w:r>
-        <w:t xml:space="preserve"> </w:t>
-      </w:r>
-      <w:proofErr w:type="spellStart"/>
-      <w:r>
-        <w:t>trị</w:t>
-      </w:r>
-      <w:proofErr w:type="spellEnd"/>
-      <w:r>
-        <w:t xml:space="preserve"> </w:t>
-      </w:r>
-      <w:proofErr w:type="spellStart"/>
-      <w:r>
-        <w:t>của</w:t>
-      </w:r>
-      <w:proofErr w:type="spellEnd"/>
-      <w:r>
-        <w:t xml:space="preserve"> </w:t>
-      </w:r>
-      <w:proofErr w:type="spellStart"/>
-      <w:r>
-        <w:t>biến</w:t>
-      </w:r>
-      <w:proofErr w:type="spellEnd"/>
-      <w:r>
-        <w:t xml:space="preserve"> </w:t>
-      </w:r>
-      <w:r>
-        <w:rPr>
-          <w:b/>
-          <w:bCs/>
-        </w:rPr>
-        <w:t>led</w:t>
-      </w:r>
+        <w:t>trong</w:t>
+      </w:r>
+      <w:proofErr w:type="spellEnd"/>
+      <w:r>
+        <w:t xml:space="preserve"> 1 </w:t>
+      </w:r>
+      <w:proofErr w:type="spellStart"/>
+      <w:r>
+        <w:t>giây</w:t>
+      </w:r>
+      <w:proofErr w:type="spellEnd"/>
       <w:r>
         <w:t xml:space="preserve">. </w:t>
       </w:r>
       <w:proofErr w:type="spellStart"/>
       <w:r>
-        <w:t>Cuối</w:t>
-      </w:r>
-      <w:proofErr w:type="spellEnd"/>
-      <w:r>
-        <w:t xml:space="preserve"> </w:t>
-      </w:r>
-      <w:proofErr w:type="spellStart"/>
-      <w:r>
-        <w:t>cùng</w:t>
-      </w:r>
-      <w:proofErr w:type="spellEnd"/>
-      <w:r>
-        <w:t xml:space="preserve">, ta </w:t>
-      </w:r>
-      <w:proofErr w:type="spellStart"/>
-      <w:r>
-        <w:t>sử</w:t>
-      </w:r>
-      <w:proofErr w:type="spellEnd"/>
-      <w:r>
-        <w:t xml:space="preserve"> </w:t>
-      </w:r>
-      <w:proofErr w:type="spellStart"/>
-      <w:r>
-        <w:t>dụng</w:t>
-      </w:r>
-      <w:proofErr w:type="spellEnd"/>
-      <w:r>
-        <w:t xml:space="preserve"> </w:t>
-      </w:r>
-      <w:proofErr w:type="spellStart"/>
-      <w:r>
-        <w:t>hàm</w:t>
-      </w:r>
-      <w:proofErr w:type="spellEnd"/>
-      <w:r>
-        <w:t xml:space="preserve"> </w:t>
-      </w:r>
-      <w:proofErr w:type="spellStart"/>
-      <w:r>
-        <w:rPr>
-          <w:b/>
-          <w:bCs/>
-        </w:rPr>
-        <w:t>printf</w:t>
-      </w:r>
-      <w:proofErr w:type="spellEnd"/>
-      <w:r>
-        <w:rPr>
-          <w:b/>
-          <w:bCs/>
-        </w:rPr>
-        <w:t>()</w:t>
-      </w:r>
-      <w:r>
-        <w:t xml:space="preserve"> </w:t>
-      </w:r>
-      <w:proofErr w:type="spellStart"/>
-      <w:r>
-        <w:t>để</w:t>
-      </w:r>
-      <w:proofErr w:type="spellEnd"/>
-      <w:r>
-        <w:t xml:space="preserve"> in </w:t>
-      </w:r>
-      <w:proofErr w:type="spellStart"/>
-      <w:r>
-        <w:t>ra</w:t>
-      </w:r>
-      <w:proofErr w:type="spellEnd"/>
-      <w:r>
-        <w:t xml:space="preserve"> </w:t>
-      </w:r>
-      <w:proofErr w:type="spellStart"/>
-      <w:r>
-        <w:t>thông</w:t>
-      </w:r>
-      <w:proofErr w:type="spellEnd"/>
-      <w:r>
-        <w:t xml:space="preserve"> tin </w:t>
-      </w:r>
-      <w:proofErr w:type="spellStart"/>
-      <w:r>
-        <w:t>trạng</w:t>
-      </w:r>
-      <w:proofErr w:type="spellEnd"/>
-      <w:r>
-        <w:t xml:space="preserve"> </w:t>
-      </w:r>
-      <w:proofErr w:type="spellStart"/>
-      <w:r>
-        <w:t>thái</w:t>
-      </w:r>
-      <w:proofErr w:type="spellEnd"/>
-      <w:r>
-        <w:t xml:space="preserve"> </w:t>
-      </w:r>
-      <w:proofErr w:type="spellStart"/>
-      <w:r>
-        <w:t>của</w:t>
-      </w:r>
-      <w:proofErr w:type="spellEnd"/>
-      <w:r>
-        <w:t xml:space="preserve"> LED (ON </w:t>
-      </w:r>
-      <w:proofErr w:type="spellStart"/>
-      <w:r>
-        <w:t>hoặc</w:t>
-      </w:r>
-      <w:proofErr w:type="spellEnd"/>
-      <w:r>
-        <w:t xml:space="preserve"> OFF) </w:t>
-      </w:r>
-      <w:proofErr w:type="spellStart"/>
-      <w:r>
-        <w:t>và</w:t>
-      </w:r>
-      <w:proofErr w:type="spellEnd"/>
-      <w:r>
-        <w:t xml:space="preserve"> </w:t>
-      </w:r>
-      <w:proofErr w:type="spellStart"/>
-      <w:r>
-        <w:t>sử</w:t>
-      </w:r>
-      <w:proofErr w:type="spellEnd"/>
-      <w:r>
-        <w:t xml:space="preserve"> </w:t>
-      </w:r>
-      <w:proofErr w:type="spellStart"/>
-      <w:r>
-        <w:t>dụng</w:t>
-      </w:r>
-      <w:proofErr w:type="spellEnd"/>
-      <w:r>
-        <w:t xml:space="preserve"> </w:t>
-      </w:r>
-      <w:proofErr w:type="spellStart"/>
-      <w:r>
-        <w:t>hàm</w:t>
-      </w:r>
-      <w:proofErr w:type="spellEnd"/>
-      <w:r>
-        <w:t xml:space="preserve"> </w:t>
-      </w:r>
-      <w:proofErr w:type="spellStart"/>
+        <w:t>Lưu</w:t>
+      </w:r>
+      <w:proofErr w:type="spellEnd"/>
+      <w:r>
+        <w:t xml:space="preserve"> ý </w:t>
+      </w:r>
+      <w:proofErr w:type="spellStart"/>
+      <w:r>
+        <w:t>rằng</w:t>
+      </w:r>
+      <w:proofErr w:type="spellEnd"/>
+      <w:r>
+        <w:t xml:space="preserve"> </w:t>
+      </w:r>
+      <w:proofErr w:type="spellStart"/>
+      <w:proofErr w:type="gramStart"/>
       <w:r>
         <w:rPr>
           <w:b/>
@@ -1458,114 +1633,15 @@
           <w:b/>
           <w:bCs/>
         </w:rPr>
-        <w:t>()</w:t>
-      </w:r>
-      <w:r>
-        <w:t xml:space="preserve"> </w:t>
-      </w:r>
-      <w:proofErr w:type="spellStart"/>
-      <w:r>
-        <w:t>để</w:t>
-      </w:r>
-      <w:proofErr w:type="spellEnd"/>
-      <w:r>
-        <w:t xml:space="preserve"> </w:t>
-      </w:r>
-      <w:proofErr w:type="spellStart"/>
-      <w:r>
-        <w:t>tạm</w:t>
-      </w:r>
-      <w:proofErr w:type="spellEnd"/>
-      <w:r>
-        <w:t xml:space="preserve"> </w:t>
-      </w:r>
-      <w:proofErr w:type="spellStart"/>
-      <w:r>
-        <w:t>dừng</w:t>
-      </w:r>
-      <w:proofErr w:type="spellEnd"/>
-      <w:r>
-        <w:t xml:space="preserve"> </w:t>
-      </w:r>
-      <w:proofErr w:type="spellStart"/>
-      <w:r>
-        <w:t>thực</w:t>
-      </w:r>
-      <w:proofErr w:type="spellEnd"/>
-      <w:r>
-        <w:t xml:space="preserve"> </w:t>
-      </w:r>
-      <w:proofErr w:type="spellStart"/>
-      <w:r>
-        <w:t>thi</w:t>
-      </w:r>
-      <w:proofErr w:type="spellEnd"/>
-      <w:r>
-        <w:t xml:space="preserve"> </w:t>
-      </w:r>
-      <w:proofErr w:type="spellStart"/>
-      <w:r>
-        <w:t>chương</w:t>
-      </w:r>
-      <w:proofErr w:type="spellEnd"/>
-      <w:r>
-        <w:t xml:space="preserve"> </w:t>
-      </w:r>
-      <w:proofErr w:type="spellStart"/>
-      <w:r>
-        <w:t>trình</w:t>
-      </w:r>
-      <w:proofErr w:type="spellEnd"/>
-      <w:r>
-        <w:t xml:space="preserve"> </w:t>
-      </w:r>
-      <w:proofErr w:type="spellStart"/>
-      <w:r>
-        <w:t>trong</w:t>
-      </w:r>
-      <w:proofErr w:type="spellEnd"/>
-      <w:r>
-        <w:t xml:space="preserve"> 1 </w:t>
-      </w:r>
-      <w:proofErr w:type="spellStart"/>
-      <w:r>
-        <w:t>giây</w:t>
-      </w:r>
-      <w:proofErr w:type="spellEnd"/>
-      <w:r>
-        <w:t xml:space="preserve">. </w:t>
-      </w:r>
-      <w:proofErr w:type="spellStart"/>
-      <w:r>
-        <w:t>Lưu</w:t>
-      </w:r>
-      <w:proofErr w:type="spellEnd"/>
-      <w:r>
-        <w:t xml:space="preserve"> ý </w:t>
-      </w:r>
-      <w:proofErr w:type="spellStart"/>
-      <w:r>
-        <w:t>rằng</w:t>
-      </w:r>
-      <w:proofErr w:type="spellEnd"/>
-      <w:r>
-        <w:t xml:space="preserve"> </w:t>
-      </w:r>
-      <w:proofErr w:type="spellStart"/>
-      <w:r>
-        <w:rPr>
-          <w:b/>
-          <w:bCs/>
-        </w:rPr>
-        <w:t>vTaskDelay</w:t>
-      </w:r>
-      <w:proofErr w:type="spellEnd"/>
-      <w:r>
-        <w:rPr>
-          <w:b/>
-          <w:bCs/>
-        </w:rPr>
-        <w:t>()</w:t>
+        <w:t>(</w:t>
+      </w:r>
+      <w:proofErr w:type="gramEnd"/>
+      <w:r>
+        <w:rPr>
+          <w:b/>
+          <w:bCs/>
+        </w:rPr>
+        <w:t>)</w:t>
       </w:r>
       <w:r>
         <w:t xml:space="preserve"> </w:t>
@@ -2242,6 +2318,7 @@
         <w:t xml:space="preserve"> </w:t>
       </w:r>
       <w:proofErr w:type="spellStart"/>
+      <w:proofErr w:type="gramStart"/>
       <w:r>
         <w:rPr>
           <w:b/>
@@ -2255,7 +2332,15 @@
           <w:b/>
           <w:bCs/>
         </w:rPr>
-        <w:t xml:space="preserve">(1000 / </w:t>
+        <w:t>(</w:t>
+      </w:r>
+      <w:proofErr w:type="gramEnd"/>
+      <w:r>
+        <w:rPr>
+          <w:b/>
+          <w:bCs/>
+        </w:rPr>
+        <w:t xml:space="preserve">1000 / </w:t>
       </w:r>
       <w:proofErr w:type="spellStart"/>
       <w:r>
@@ -2930,6 +3015,7 @@
   <w:style w:type="character" w:default="1" w:styleId="DefaultParagraphFont">
     <w:name w:val="Default Paragraph Font"/>
     <w:uiPriority w:val="1"/>
+    <w:semiHidden/>
     <w:unhideWhenUsed/>
   </w:style>
   <w:style w:type="table" w:default="1" w:styleId="TableNormal">

</xml_diff>